<commit_message>
Progress on HIA 2
</commit_message>
<xml_diff>
--- a/assignments/HIA 2.docx
+++ b/assignments/HIA 2.docx
@@ -1,6 +1,6 @@
 
 <file path=word/document.xml><?xml version="1.0" encoding="utf-8"?>
-<w:document xmlns:o="urn:schemas-microsoft-com:office:office" xmlns:r="http://schemas.openxmlformats.org/officeDocument/2006/relationships" xmlns:v="urn:schemas-microsoft-com:vml" xmlns:w="http://schemas.openxmlformats.org/wordprocessingml/2006/main" xmlns:w10="urn:schemas-microsoft-com:office:word" xmlns:wp="http://schemas.openxmlformats.org/drawingml/2006/wordprocessingDrawing" xmlns:pic="http://schemas.openxmlformats.org/drawingml/2006/picture" xmlns:wps="http://schemas.microsoft.com/office/word/2010/wordprocessingShape" xmlns:wpg="http://schemas.microsoft.com/office/word/2010/wordprocessingGroup" xmlns:mc="http://schemas.openxmlformats.org/markup-compatibility/2006" xmlns:wp14="http://schemas.microsoft.com/office/word/2010/wordprocessingDrawing" xmlns:w14="http://schemas.microsoft.com/office/word/2010/wordml" xmlns:w15="http://schemas.microsoft.com/office/word/2012/wordml" mc:Ignorable="w14 wp14 w15">
+<w:document xmlns:o="urn:schemas-microsoft-com:office:office" xmlns:r="http://schemas.openxmlformats.org/officeDocument/2006/relationships" xmlns:v="urn:schemas-microsoft-com:vml" xmlns:w="http://schemas.openxmlformats.org/wordprocessingml/2006/main" xmlns:w10="urn:schemas-microsoft-com:office:word" xmlns:wp="http://schemas.openxmlformats.org/drawingml/2006/wordprocessingDrawing" xmlns:wps="http://schemas.microsoft.com/office/word/2010/wordprocessingShape" xmlns:wpg="http://schemas.microsoft.com/office/word/2010/wordprocessingGroup" xmlns:mc="http://schemas.openxmlformats.org/markup-compatibility/2006" xmlns:wp14="http://schemas.microsoft.com/office/word/2010/wordprocessingDrawing" xmlns:w14="http://schemas.microsoft.com/office/word/2010/wordml" xmlns:w15="http://schemas.microsoft.com/office/word/2012/wordml" mc:Ignorable="w14 wp14 w15">
   <w:body>
     <w:p>
       <w:pPr>
@@ -123,7 +123,7 @@
           <w:bottom w:w="80" w:type="dxa"/>
           <w:right w:w="80" w:type="dxa"/>
         </w:tblCellMar>
-        <w:tblLook w:val="04a0" w:noVBand="1" w:noHBand="0" w:lastColumn="0" w:firstColumn="1" w:lastRow="0" w:firstRow="1"/>
+        <w:tblLook w:val="04a0" w:noHBand="0" w:noVBand="1" w:firstColumn="1" w:lastRow="0" w:lastColumn="0" w:firstRow="1"/>
       </w:tblPr>
       <w:tblGrid>
         <w:gridCol w:w="866"/>
@@ -333,7 +333,7 @@
           <w:bottom w:w="80" w:type="dxa"/>
           <w:right w:w="80" w:type="dxa"/>
         </w:tblCellMar>
-        <w:tblLook w:val="04a0" w:noVBand="1" w:noHBand="0" w:lastColumn="0" w:firstColumn="1" w:lastRow="0" w:firstRow="1"/>
+        <w:tblLook w:val="04a0" w:noHBand="0" w:noVBand="1" w:firstColumn="1" w:lastRow="0" w:lastColumn="0" w:firstRow="1"/>
       </w:tblPr>
       <w:tblGrid>
         <w:gridCol w:w="1077"/>
@@ -514,7 +514,7 @@
           <w:bottom w:w="80" w:type="dxa"/>
           <w:right w:w="80" w:type="dxa"/>
         </w:tblCellMar>
-        <w:tblLook w:val="04a0" w:noVBand="1" w:noHBand="0" w:lastColumn="0" w:firstColumn="1" w:lastRow="0" w:firstRow="1"/>
+        <w:tblLook w:val="04a0" w:noHBand="0" w:noVBand="1" w:firstColumn="1" w:lastRow="0" w:lastColumn="0" w:firstRow="1"/>
       </w:tblPr>
       <w:tblGrid>
         <w:gridCol w:w="1110"/>
@@ -890,7 +890,7 @@
           <w:bottom w:w="80" w:type="dxa"/>
           <w:right w:w="80" w:type="dxa"/>
         </w:tblCellMar>
-        <w:tblLook w:val="04a0" w:noVBand="1" w:noHBand="0" w:lastColumn="0" w:firstColumn="1" w:lastRow="0" w:firstRow="1"/>
+        <w:tblLook w:val="04a0" w:noHBand="0" w:noVBand="1" w:firstColumn="1" w:lastRow="0" w:lastColumn="0" w:firstRow="1"/>
       </w:tblPr>
       <w:tblGrid>
         <w:gridCol w:w="1144"/>
@@ -955,24 +955,7 @@
                 <w:szCs w:val="24"/>
                 <w:lang w:val="sv-SE"/>
               </w:rPr>
-              <w:t xml:space="preserve">Köppel (2024) provides 10 properties characterizing wicked problems. 5 of the proposed characteristics essentially state that wicked problems have extremely fuzzy definitions (no definitive formulation; no stopping rule; no test for solution; solutions are good-or-worse rather than true-or-false; every wicked problem is a symptom of another one). </w:t>
-            </w:r>
-            <w:r>
-              <w:rPr>
-                <w:rFonts w:eastAsia="Times New Roman" w:cs="Times New Roman" w:ascii="Times New Roman" w:hAnsi="Times New Roman"/>
-                <w:sz w:val="24"/>
-                <w:szCs w:val="24"/>
-                <w:lang w:val="sv-SE"/>
-              </w:rPr>
-              <w:t>4 properties concern the limited/not well defined methodology at our disposal (solutions are one-shot; each problem is unique; set of solutions is not described; nature of the solution depends on the interpretation of the problem). Finally, wicked problems place a huge responsibility on the planners, since the consequences of their actions will be borne by populations at regional, national or even continental level.</w:t>
-            </w:r>
-            <w:r>
-              <w:rPr>
-                <w:rFonts w:eastAsia="Times New Roman" w:cs="Times New Roman" w:ascii="Times New Roman" w:hAnsi="Times New Roman"/>
-                <w:sz w:val="24"/>
-                <w:szCs w:val="24"/>
-                <w:lang w:val="sv-SE"/>
-              </w:rPr>
+              <w:t>Köppel (2024) provides 10 properties characterizing wicked problems. 5 of the proposed characteristics essentially state that wicked problems have extremely fuzzy definitions (no definitive formulation; no stopping rule; no test for solution; solutions are good-or-worse rather than true-or-false; every wicked problem is a symptom of another one). 4 properties concern the limited/not well defined methodology at our disposal (solutions are one-shot; each problem is unique; set of solutions is not described; nature of the solution depends on the interpretation of the problem). Finally, wicked problems place a huge responsibility on the planners, since the consequences of their actions will be borne by populations at regional, national or even continental level.</w:t>
               <w:br/>
             </w:r>
           </w:p>
@@ -1196,7 +1179,7 @@
           <w:bottom w:w="80" w:type="dxa"/>
           <w:right w:w="80" w:type="dxa"/>
         </w:tblCellMar>
-        <w:tblLook w:val="04a0" w:noVBand="1" w:noHBand="0" w:lastColumn="0" w:firstColumn="1" w:lastRow="0" w:firstRow="1"/>
+        <w:tblLook w:val="04a0" w:noHBand="0" w:noVBand="1" w:firstColumn="1" w:lastRow="0" w:lastColumn="0" w:firstRow="1"/>
       </w:tblPr>
       <w:tblGrid>
         <w:gridCol w:w="1110"/>
@@ -1536,7 +1519,7 @@
           <w:bottom w:w="80" w:type="dxa"/>
           <w:right w:w="80" w:type="dxa"/>
         </w:tblCellMar>
-        <w:tblLook w:val="04a0" w:noVBand="1" w:noHBand="0" w:lastColumn="0" w:firstColumn="1" w:lastRow="0" w:firstRow="1"/>
+        <w:tblLook w:val="04a0" w:noHBand="0" w:noVBand="1" w:firstColumn="1" w:lastRow="0" w:lastColumn="0" w:firstRow="1"/>
       </w:tblPr>
       <w:tblGrid>
         <w:gridCol w:w="1087"/>
@@ -1651,6 +1634,207 @@
               <w:rPr/>
             </w:r>
           </w:p>
+          <w:p>
+            <w:pPr>
+              <w:pStyle w:val="Normal"/>
+              <w:rPr>
+                <w:b/>
+                <w:bCs/>
+              </w:rPr>
+            </w:pPr>
+            <w:r>
+              <w:rPr>
+                <w:b/>
+                <w:bCs/>
+              </w:rPr>
+              <w:t>Pressure on the policymakers</w:t>
+            </w:r>
+          </w:p>
+          <w:p>
+            <w:pPr>
+              <w:pStyle w:val="Normal"/>
+              <w:rPr/>
+            </w:pPr>
+            <w:r>
+              <w:rPr/>
+            </w:r>
+          </w:p>
+          <w:p>
+            <w:pPr>
+              <w:pStyle w:val="Normal"/>
+              <w:rPr>
+                <w:b w:val="false"/>
+                <w:bCs w:val="false"/>
+              </w:rPr>
+            </w:pPr>
+            <w:r>
+              <w:rPr>
+                <w:b w:val="false"/>
+                <w:bCs w:val="false"/>
+              </w:rPr>
+              <w:t>One example of grassroots movements shaping the country-level politics on energy transformation is the anti-nuclear movement in Germany (Hockenos, 2012). The first protests broke out in 1970s in reaction to planned nuclear plant construction in a small village of Wyhl, where wine farmers joined forces with activists in civil disobedience. Their success in stopping the construction helped grow and inspire the movement and the today's Green Party in Germany carries their legacy in advocating for renewable energy instead of atom (Hockenos, 2012). The same approach is adopted by the Greens in some other EU states, for example Sweden (Miljöpartiet, 2025) and Poland (Partia Zieloni, 2025).</w:t>
+            </w:r>
+          </w:p>
+          <w:p>
+            <w:pPr>
+              <w:pStyle w:val="Normal"/>
+              <w:rPr>
+                <w:b w:val="false"/>
+                <w:bCs w:val="false"/>
+              </w:rPr>
+            </w:pPr>
+            <w:r>
+              <w:rPr>
+                <w:b w:val="false"/>
+                <w:bCs w:val="false"/>
+              </w:rPr>
+            </w:r>
+          </w:p>
+          <w:p>
+            <w:pPr>
+              <w:pStyle w:val="Normal"/>
+              <w:rPr>
+                <w:b w:val="false"/>
+                <w:bCs w:val="false"/>
+              </w:rPr>
+            </w:pPr>
+            <w:r>
+              <w:rPr>
+                <w:b w:val="false"/>
+                <w:bCs w:val="false"/>
+              </w:rPr>
+              <w:t>Another example is a group of elderly activists "Senior Women for Climate Protection" who sued the state of Switzerland in the European Court of Human Rights for not implementing sufficient climate policies, and won (Swissinfo, 2024).</w:t>
+            </w:r>
+          </w:p>
+          <w:p>
+            <w:pPr>
+              <w:pStyle w:val="Normal"/>
+              <w:rPr/>
+            </w:pPr>
+            <w:r>
+              <w:rPr/>
+            </w:r>
+          </w:p>
+          <w:p>
+            <w:pPr>
+              <w:pStyle w:val="Normal"/>
+              <w:rPr>
+                <w:b/>
+                <w:bCs/>
+              </w:rPr>
+            </w:pPr>
+            <w:r>
+              <w:rPr>
+                <w:b/>
+                <w:bCs/>
+              </w:rPr>
+              <w:t>Consumption patterns</w:t>
+            </w:r>
+          </w:p>
+          <w:p>
+            <w:pPr>
+              <w:pStyle w:val="Normal"/>
+              <w:rPr>
+                <w:b/>
+                <w:bCs/>
+              </w:rPr>
+            </w:pPr>
+            <w:r>
+              <w:rPr>
+                <w:b/>
+                <w:bCs/>
+              </w:rPr>
+            </w:r>
+          </w:p>
+          <w:p>
+            <w:pPr>
+              <w:pStyle w:val="Normal"/>
+              <w:rPr>
+                <w:b w:val="false"/>
+                <w:bCs w:val="false"/>
+              </w:rPr>
+            </w:pPr>
+            <w:r>
+              <w:rPr>
+                <w:b w:val="false"/>
+                <w:bCs w:val="false"/>
+              </w:rPr>
+              <w:t>While consumption patterns don't drive the transition, they can help reduce the energy demand, which in turns makes the transition goals more realistic. This is especially true in transportation, where the share of renewable energy is still low (33.6% in Sweden) according to Eurostat (2024). BBC (2019) reported that a drop in the number of passengers at the biggest Swedish airports by 8% was believed to be caused by the "flygskam" movement.</w:t>
+            </w:r>
+          </w:p>
+          <w:p>
+            <w:pPr>
+              <w:pStyle w:val="Normal"/>
+              <w:rPr/>
+            </w:pPr>
+            <w:r>
+              <w:rPr/>
+            </w:r>
+          </w:p>
+          <w:p>
+            <w:pPr>
+              <w:pStyle w:val="Normal"/>
+              <w:rPr>
+                <w:b/>
+                <w:bCs/>
+              </w:rPr>
+            </w:pPr>
+            <w:r>
+              <w:rPr>
+                <w:b/>
+                <w:bCs/>
+              </w:rPr>
+              <w:t>Energy communities and energy independence</w:t>
+              <w:br/>
+            </w:r>
+          </w:p>
+          <w:p>
+            <w:pPr>
+              <w:pStyle w:val="Normal"/>
+              <w:rPr>
+                <w:b w:val="false"/>
+                <w:bCs w:val="false"/>
+              </w:rPr>
+            </w:pPr>
+            <w:r>
+              <w:rPr>
+                <w:b w:val="false"/>
+                <w:bCs w:val="false"/>
+              </w:rPr>
+              <w:t>Finally, let us discuss the role of energy communities and energy independence.</w:t>
+            </w:r>
+          </w:p>
+          <w:p>
+            <w:pPr>
+              <w:pStyle w:val="Normal"/>
+              <w:rPr>
+                <w:b w:val="false"/>
+                <w:bCs w:val="false"/>
+              </w:rPr>
+            </w:pPr>
+            <w:r>
+              <w:rPr>
+                <w:b w:val="false"/>
+                <w:bCs w:val="false"/>
+              </w:rPr>
+            </w:r>
+          </w:p>
+          <w:p>
+            <w:pPr>
+              <w:pStyle w:val="Normal"/>
+              <w:rPr>
+                <w:b w:val="false"/>
+                <w:bCs w:val="false"/>
+              </w:rPr>
+            </w:pPr>
+            <w:r>
+              <w:rPr>
+                <w:b w:val="false"/>
+                <w:bCs w:val="false"/>
+              </w:rPr>
+              <w:t>Individual installations of PV at households or small businesses help people become green prosumers. They are are very popular in Poland, which hit a milestone of 1 million prosumers in 2022 (Biernaciak, 2023), 78% of which are rooftop installations. The PV movement is also discussed in the movie produced by Patagonia (2021).</w:t>
+            </w:r>
+          </w:p>
         </w:tc>
       </w:tr>
     </w:tbl>
@@ -1686,7 +1870,7 @@
           <w:bottom w:w="80" w:type="dxa"/>
           <w:right w:w="80" w:type="dxa"/>
         </w:tblCellMar>
-        <w:tblLook w:val="04a0" w:noVBand="1" w:noHBand="0" w:lastColumn="0" w:firstColumn="1" w:lastRow="0" w:firstRow="1"/>
+        <w:tblLook w:val="04a0" w:noHBand="0" w:noVBand="1" w:firstColumn="1" w:lastRow="0" w:lastColumn="0" w:firstRow="1"/>
       </w:tblPr>
       <w:tblGrid>
         <w:gridCol w:w="1110"/>
@@ -1752,6 +1936,177 @@
               <w:rPr/>
             </w:r>
           </w:p>
+          <w:p>
+            <w:pPr>
+              <w:pStyle w:val="Normal"/>
+              <w:rPr/>
+            </w:pPr>
+            <w:r>
+              <w:rPr/>
+              <w:t xml:space="preserve">P. Hockenos, 2012, </w:t>
+            </w:r>
+            <w:r>
+              <w:rPr/>
+              <w:t>https://dialogue.earth/en/energy/5232-how-germany-learned-to-hate-nuclear-power/</w:t>
+            </w:r>
+          </w:p>
+          <w:p>
+            <w:pPr>
+              <w:pStyle w:val="Normal"/>
+              <w:rPr/>
+            </w:pPr>
+            <w:r>
+              <w:rPr/>
+            </w:r>
+          </w:p>
+          <w:p>
+            <w:pPr>
+              <w:pStyle w:val="Normal"/>
+              <w:rPr/>
+            </w:pPr>
+            <w:r>
+              <w:rPr/>
+              <w:t>Miljöpartiet, 2025, https://www.mp.se/politik/karnkraft/</w:t>
+            </w:r>
+          </w:p>
+          <w:p>
+            <w:pPr>
+              <w:pStyle w:val="Normal"/>
+              <w:rPr/>
+            </w:pPr>
+            <w:r>
+              <w:rPr/>
+            </w:r>
+          </w:p>
+          <w:p>
+            <w:pPr>
+              <w:pStyle w:val="Normal"/>
+              <w:rPr/>
+            </w:pPr>
+            <w:r>
+              <w:rPr/>
+              <w:t>Partia Zieloni, 2025, https://partiazieloni.pl/zielony-manifest-2/</w:t>
+            </w:r>
+          </w:p>
+          <w:p>
+            <w:pPr>
+              <w:pStyle w:val="Normal"/>
+              <w:rPr/>
+            </w:pPr>
+            <w:r>
+              <w:rPr/>
+            </w:r>
+          </w:p>
+          <w:p>
+            <w:pPr>
+              <w:pStyle w:val="Normal"/>
+              <w:rPr/>
+            </w:pPr>
+            <w:r>
+              <w:rPr/>
+              <w:t xml:space="preserve">Swissinfo, 2024. </w:t>
+            </w:r>
+            <w:r>
+              <w:rPr/>
+              <w:t>https://www.swissinfo.ch/eng/science/historic-verdict-could-link-climate-crisis-and-human-rights/75321434</w:t>
+            </w:r>
+          </w:p>
+          <w:p>
+            <w:pPr>
+              <w:pStyle w:val="Normal"/>
+              <w:rPr/>
+            </w:pPr>
+            <w:r>
+              <w:rPr/>
+            </w:r>
+          </w:p>
+          <w:p>
+            <w:pPr>
+              <w:pStyle w:val="Normal"/>
+              <w:rPr/>
+            </w:pPr>
+            <w:r>
+              <w:rPr/>
+              <w:t>BBC, 2019, https://www.bbc.co.uk/newsround/49032117</w:t>
+            </w:r>
+          </w:p>
+          <w:p>
+            <w:pPr>
+              <w:pStyle w:val="Normal"/>
+              <w:rPr/>
+            </w:pPr>
+            <w:r>
+              <w:rPr/>
+            </w:r>
+          </w:p>
+          <w:p>
+            <w:pPr>
+              <w:pStyle w:val="Normal"/>
+              <w:rPr/>
+            </w:pPr>
+            <w:r>
+              <w:rPr/>
+              <w:t>Eurostat, 2024. Renewable energy statistics - Statistics Explained. [online]</w:t>
+            </w:r>
+          </w:p>
+          <w:p>
+            <w:pPr>
+              <w:pStyle w:val="Normal"/>
+              <w:rPr/>
+            </w:pPr>
+            <w:r>
+              <w:rPr/>
+              <w:t>Available at: &lt;https://ec.europa.eu/eurostat/statistics-explained/index.php?</w:t>
+            </w:r>
+          </w:p>
+          <w:p>
+            <w:pPr>
+              <w:pStyle w:val="Normal"/>
+              <w:rPr/>
+            </w:pPr>
+            <w:r>
+              <w:rPr/>
+              <w:t>title=Renewable_energy_statistics&gt; [Accessed 6 February 2025]</w:t>
+            </w:r>
+          </w:p>
+          <w:p>
+            <w:pPr>
+              <w:pStyle w:val="Normal"/>
+              <w:rPr/>
+            </w:pPr>
+            <w:r>
+              <w:rPr/>
+            </w:r>
+          </w:p>
+          <w:p>
+            <w:pPr>
+              <w:pStyle w:val="Normal"/>
+              <w:rPr/>
+            </w:pPr>
+            <w:r>
+              <w:rPr/>
+              <w:t>Emila Biernaciak, 2023. https://enerad.pl/rynek-fotowoltaiki-w-polsce-2022-raport/#%C5%82%C4%85czna_moc_instalacji_prosumenckich_w_polsce_w_2022_roku</w:t>
+            </w:r>
+          </w:p>
+          <w:p>
+            <w:pPr>
+              <w:pStyle w:val="Normal"/>
+              <w:rPr/>
+            </w:pPr>
+            <w:r>
+              <w:rPr/>
+            </w:r>
+          </w:p>
+          <w:p>
+            <w:pPr>
+              <w:pStyle w:val="Normal"/>
+              <w:rPr/>
+            </w:pPr>
+            <w:r>
+              <w:rPr/>
+              <w:t>Patagonia, 2021</w:t>
+            </w:r>
+          </w:p>
         </w:tc>
       </w:tr>
     </w:tbl>
@@ -1823,7 +2178,7 @@
           <w:bottom w:w="80" w:type="dxa"/>
           <w:right w:w="80" w:type="dxa"/>
         </w:tblCellMar>
-        <w:tblLook w:val="04a0" w:noVBand="1" w:noHBand="0" w:lastColumn="0" w:firstColumn="1" w:lastRow="0" w:firstRow="1"/>
+        <w:tblLook w:val="04a0" w:noHBand="0" w:noVBand="1" w:firstColumn="1" w:lastRow="0" w:lastColumn="0" w:firstRow="1"/>
       </w:tblPr>
       <w:tblGrid>
         <w:gridCol w:w="1144"/>
@@ -1912,7 +2267,27 @@
                 <w:szCs w:val="24"/>
                 <w:lang w:val="en-GB"/>
               </w:rPr>
-              <w:t>I have not used any generative AI tools.</w:t>
+              <w:t xml:space="preserve">I </w:t>
+            </w:r>
+            <w:r>
+              <w:rPr>
+                <w:rFonts w:eastAsia="Times New Roman" w:cs="Times New Roman" w:ascii="Times New Roman" w:hAnsi="Times New Roman"/>
+                <w:color w:val="000000"/>
+                <w:sz w:val="24"/>
+                <w:szCs w:val="24"/>
+                <w:lang w:val="en-GB"/>
+              </w:rPr>
+              <w:t>did not use</w:t>
+            </w:r>
+            <w:r>
+              <w:rPr>
+                <w:rFonts w:eastAsia="Times New Roman" w:cs="Times New Roman" w:ascii="Times New Roman" w:hAnsi="Times New Roman"/>
+                <w:color w:val="000000"/>
+                <w:sz w:val="24"/>
+                <w:szCs w:val="24"/>
+                <w:lang w:val="en-GB"/>
+              </w:rPr>
+              <w:t xml:space="preserve"> any generative AI tools.</w:t>
             </w:r>
           </w:p>
         </w:tc>
@@ -1950,7 +2325,7 @@
 </file>
 
 <file path=word/footer1.xml><?xml version="1.0" encoding="utf-8"?>
-<w:ftr xmlns:o="urn:schemas-microsoft-com:office:office" xmlns:r="http://schemas.openxmlformats.org/officeDocument/2006/relationships" xmlns:v="urn:schemas-microsoft-com:vml" xmlns:w="http://schemas.openxmlformats.org/wordprocessingml/2006/main" xmlns:w10="urn:schemas-microsoft-com:office:word" xmlns:wp="http://schemas.openxmlformats.org/drawingml/2006/wordprocessingDrawing" xmlns:pic="http://schemas.openxmlformats.org/drawingml/2006/picture" xmlns:wps="http://schemas.microsoft.com/office/word/2010/wordprocessingShape" xmlns:wpg="http://schemas.microsoft.com/office/word/2010/wordprocessingGroup" xmlns:mc="http://schemas.openxmlformats.org/markup-compatibility/2006" xmlns:wp14="http://schemas.microsoft.com/office/word/2010/wordprocessingDrawing" xmlns:w14="http://schemas.microsoft.com/office/word/2010/wordml" xmlns:w15="http://schemas.microsoft.com/office/word/2012/wordml" mc:Ignorable="w14 wp14 w15">
+<w:ftr xmlns:o="urn:schemas-microsoft-com:office:office" xmlns:r="http://schemas.openxmlformats.org/officeDocument/2006/relationships" xmlns:v="urn:schemas-microsoft-com:vml" xmlns:w="http://schemas.openxmlformats.org/wordprocessingml/2006/main" xmlns:w10="urn:schemas-microsoft-com:office:word" xmlns:wp="http://schemas.openxmlformats.org/drawingml/2006/wordprocessingDrawing" xmlns:wps="http://schemas.microsoft.com/office/word/2010/wordprocessingShape" xmlns:wpg="http://schemas.microsoft.com/office/word/2010/wordprocessingGroup" xmlns:mc="http://schemas.openxmlformats.org/markup-compatibility/2006" xmlns:wp14="http://schemas.microsoft.com/office/word/2010/wordprocessingDrawing" xmlns:w14="http://schemas.microsoft.com/office/word/2010/wordml" xmlns:w15="http://schemas.microsoft.com/office/word/2012/wordml" mc:Ignorable="w14 wp14 w15">
   <w:p>
     <w:pPr>
       <w:pStyle w:val="Footer"/>
@@ -1964,7 +2339,7 @@
 </file>
 
 <file path=word/footer2.xml><?xml version="1.0" encoding="utf-8"?>
-<w:ftr xmlns:o="urn:schemas-microsoft-com:office:office" xmlns:r="http://schemas.openxmlformats.org/officeDocument/2006/relationships" xmlns:v="urn:schemas-microsoft-com:vml" xmlns:w="http://schemas.openxmlformats.org/wordprocessingml/2006/main" xmlns:w10="urn:schemas-microsoft-com:office:word" xmlns:wp="http://schemas.openxmlformats.org/drawingml/2006/wordprocessingDrawing" xmlns:pic="http://schemas.openxmlformats.org/drawingml/2006/picture" xmlns:wps="http://schemas.microsoft.com/office/word/2010/wordprocessingShape" xmlns:wpg="http://schemas.microsoft.com/office/word/2010/wordprocessingGroup" xmlns:mc="http://schemas.openxmlformats.org/markup-compatibility/2006" xmlns:wp14="http://schemas.microsoft.com/office/word/2010/wordprocessingDrawing" xmlns:w14="http://schemas.microsoft.com/office/word/2010/wordml" xmlns:w15="http://schemas.microsoft.com/office/word/2012/wordml" mc:Ignorable="w14 wp14 w15">
+<w:ftr xmlns:o="urn:schemas-microsoft-com:office:office" xmlns:r="http://schemas.openxmlformats.org/officeDocument/2006/relationships" xmlns:v="urn:schemas-microsoft-com:vml" xmlns:w="http://schemas.openxmlformats.org/wordprocessingml/2006/main" xmlns:w10="urn:schemas-microsoft-com:office:word" xmlns:wp="http://schemas.openxmlformats.org/drawingml/2006/wordprocessingDrawing" xmlns:wps="http://schemas.microsoft.com/office/word/2010/wordprocessingShape" xmlns:wpg="http://schemas.microsoft.com/office/word/2010/wordprocessingGroup" xmlns:mc="http://schemas.openxmlformats.org/markup-compatibility/2006" xmlns:wp14="http://schemas.microsoft.com/office/word/2010/wordprocessingDrawing" xmlns:w14="http://schemas.microsoft.com/office/word/2010/wordml" xmlns:w15="http://schemas.microsoft.com/office/word/2012/wordml" mc:Ignorable="w14 wp14 w15">
   <w:p>
     <w:pPr>
       <w:pStyle w:val="HeaderFooter"/>
@@ -1978,7 +2353,7 @@
 </file>
 
 <file path=word/footer3.xml><?xml version="1.0" encoding="utf-8"?>
-<w:ftr xmlns:o="urn:schemas-microsoft-com:office:office" xmlns:r="http://schemas.openxmlformats.org/officeDocument/2006/relationships" xmlns:v="urn:schemas-microsoft-com:vml" xmlns:w="http://schemas.openxmlformats.org/wordprocessingml/2006/main" xmlns:w10="urn:schemas-microsoft-com:office:word" xmlns:wp="http://schemas.openxmlformats.org/drawingml/2006/wordprocessingDrawing" xmlns:pic="http://schemas.openxmlformats.org/drawingml/2006/picture" xmlns:wps="http://schemas.microsoft.com/office/word/2010/wordprocessingShape" xmlns:wpg="http://schemas.microsoft.com/office/word/2010/wordprocessingGroup" xmlns:mc="http://schemas.openxmlformats.org/markup-compatibility/2006" xmlns:wp14="http://schemas.microsoft.com/office/word/2010/wordprocessingDrawing" xmlns:w14="http://schemas.microsoft.com/office/word/2010/wordml" xmlns:w15="http://schemas.microsoft.com/office/word/2012/wordml" mc:Ignorable="w14 wp14 w15">
+<w:ftr xmlns:o="urn:schemas-microsoft-com:office:office" xmlns:r="http://schemas.openxmlformats.org/officeDocument/2006/relationships" xmlns:v="urn:schemas-microsoft-com:vml" xmlns:w="http://schemas.openxmlformats.org/wordprocessingml/2006/main" xmlns:w10="urn:schemas-microsoft-com:office:word" xmlns:wp="http://schemas.openxmlformats.org/drawingml/2006/wordprocessingDrawing" xmlns:wps="http://schemas.microsoft.com/office/word/2010/wordprocessingShape" xmlns:wpg="http://schemas.microsoft.com/office/word/2010/wordprocessingGroup" xmlns:mc="http://schemas.openxmlformats.org/markup-compatibility/2006" xmlns:wp14="http://schemas.microsoft.com/office/word/2010/wordprocessingDrawing" xmlns:w14="http://schemas.microsoft.com/office/word/2010/wordml" xmlns:w15="http://schemas.microsoft.com/office/word/2012/wordml" mc:Ignorable="w14 wp14 w15">
   <w:p>
     <w:pPr>
       <w:pStyle w:val="HeaderFooter"/>
@@ -1992,7 +2367,7 @@
 </file>
 
 <file path=word/header1.xml><?xml version="1.0" encoding="utf-8"?>
-<w:hdr xmlns:o="urn:schemas-microsoft-com:office:office" xmlns:r="http://schemas.openxmlformats.org/officeDocument/2006/relationships" xmlns:v="urn:schemas-microsoft-com:vml" xmlns:w="http://schemas.openxmlformats.org/wordprocessingml/2006/main" xmlns:w10="urn:schemas-microsoft-com:office:word" xmlns:wp="http://schemas.openxmlformats.org/drawingml/2006/wordprocessingDrawing" xmlns:pic="http://schemas.openxmlformats.org/drawingml/2006/picture" xmlns:wps="http://schemas.microsoft.com/office/word/2010/wordprocessingShape" xmlns:wpg="http://schemas.microsoft.com/office/word/2010/wordprocessingGroup" xmlns:mc="http://schemas.openxmlformats.org/markup-compatibility/2006" xmlns:wp14="http://schemas.microsoft.com/office/word/2010/wordprocessingDrawing" xmlns:w14="http://schemas.microsoft.com/office/word/2010/wordml" xmlns:w15="http://schemas.microsoft.com/office/word/2012/wordml" mc:Ignorable="w14 wp14 w15">
+<w:hdr xmlns:o="urn:schemas-microsoft-com:office:office" xmlns:r="http://schemas.openxmlformats.org/officeDocument/2006/relationships" xmlns:v="urn:schemas-microsoft-com:vml" xmlns:w="http://schemas.openxmlformats.org/wordprocessingml/2006/main" xmlns:w10="urn:schemas-microsoft-com:office:word" xmlns:wp="http://schemas.openxmlformats.org/drawingml/2006/wordprocessingDrawing" xmlns:wps="http://schemas.microsoft.com/office/word/2010/wordprocessingShape" xmlns:wpg="http://schemas.microsoft.com/office/word/2010/wordprocessingGroup" xmlns:mc="http://schemas.openxmlformats.org/markup-compatibility/2006" xmlns:wp14="http://schemas.microsoft.com/office/word/2010/wordprocessingDrawing" xmlns:w14="http://schemas.microsoft.com/office/word/2010/wordml" xmlns:w15="http://schemas.microsoft.com/office/word/2012/wordml" mc:Ignorable="w14 wp14 w15">
   <w:p>
     <w:pPr>
       <w:pStyle w:val="Header"/>
@@ -2006,7 +2381,7 @@
 </file>
 
 <file path=word/header2.xml><?xml version="1.0" encoding="utf-8"?>
-<w:hdr xmlns:o="urn:schemas-microsoft-com:office:office" xmlns:r="http://schemas.openxmlformats.org/officeDocument/2006/relationships" xmlns:v="urn:schemas-microsoft-com:vml" xmlns:w="http://schemas.openxmlformats.org/wordprocessingml/2006/main" xmlns:w10="urn:schemas-microsoft-com:office:word" xmlns:wp="http://schemas.openxmlformats.org/drawingml/2006/wordprocessingDrawing" xmlns:pic="http://schemas.openxmlformats.org/drawingml/2006/picture" xmlns:wps="http://schemas.microsoft.com/office/word/2010/wordprocessingShape" xmlns:wpg="http://schemas.microsoft.com/office/word/2010/wordprocessingGroup" xmlns:mc="http://schemas.openxmlformats.org/markup-compatibility/2006" xmlns:wp14="http://schemas.microsoft.com/office/word/2010/wordprocessingDrawing" xmlns:w14="http://schemas.microsoft.com/office/word/2010/wordml" xmlns:w15="http://schemas.microsoft.com/office/word/2012/wordml" mc:Ignorable="w14 wp14 w15">
+<w:hdr xmlns:o="urn:schemas-microsoft-com:office:office" xmlns:r="http://schemas.openxmlformats.org/officeDocument/2006/relationships" xmlns:v="urn:schemas-microsoft-com:vml" xmlns:w="http://schemas.openxmlformats.org/wordprocessingml/2006/main" xmlns:w10="urn:schemas-microsoft-com:office:word" xmlns:wp="http://schemas.openxmlformats.org/drawingml/2006/wordprocessingDrawing" xmlns:wps="http://schemas.microsoft.com/office/word/2010/wordprocessingShape" xmlns:wpg="http://schemas.microsoft.com/office/word/2010/wordprocessingGroup" xmlns:mc="http://schemas.openxmlformats.org/markup-compatibility/2006" xmlns:wp14="http://schemas.microsoft.com/office/word/2010/wordprocessingDrawing" xmlns:w14="http://schemas.microsoft.com/office/word/2010/wordml" xmlns:w15="http://schemas.microsoft.com/office/word/2012/wordml" mc:Ignorable="w14 wp14 w15">
   <w:p>
     <w:pPr>
       <w:pStyle w:val="HeaderFooter"/>
@@ -2020,7 +2395,7 @@
 </file>
 
 <file path=word/header3.xml><?xml version="1.0" encoding="utf-8"?>
-<w:hdr xmlns:o="urn:schemas-microsoft-com:office:office" xmlns:r="http://schemas.openxmlformats.org/officeDocument/2006/relationships" xmlns:v="urn:schemas-microsoft-com:vml" xmlns:w="http://schemas.openxmlformats.org/wordprocessingml/2006/main" xmlns:w10="urn:schemas-microsoft-com:office:word" xmlns:wp="http://schemas.openxmlformats.org/drawingml/2006/wordprocessingDrawing" xmlns:pic="http://schemas.openxmlformats.org/drawingml/2006/picture" xmlns:wps="http://schemas.microsoft.com/office/word/2010/wordprocessingShape" xmlns:wpg="http://schemas.microsoft.com/office/word/2010/wordprocessingGroup" xmlns:mc="http://schemas.openxmlformats.org/markup-compatibility/2006" xmlns:wp14="http://schemas.microsoft.com/office/word/2010/wordprocessingDrawing" xmlns:w14="http://schemas.microsoft.com/office/word/2010/wordml" xmlns:w15="http://schemas.microsoft.com/office/word/2012/wordml" mc:Ignorable="w14 wp14 w15">
+<w:hdr xmlns:o="urn:schemas-microsoft-com:office:office" xmlns:r="http://schemas.openxmlformats.org/officeDocument/2006/relationships" xmlns:v="urn:schemas-microsoft-com:vml" xmlns:w="http://schemas.openxmlformats.org/wordprocessingml/2006/main" xmlns:w10="urn:schemas-microsoft-com:office:word" xmlns:wp="http://schemas.openxmlformats.org/drawingml/2006/wordprocessingDrawing" xmlns:wps="http://schemas.microsoft.com/office/word/2010/wordprocessingShape" xmlns:wpg="http://schemas.microsoft.com/office/word/2010/wordprocessingGroup" xmlns:mc="http://schemas.openxmlformats.org/markup-compatibility/2006" xmlns:wp14="http://schemas.microsoft.com/office/word/2010/wordprocessingDrawing" xmlns:w14="http://schemas.microsoft.com/office/word/2010/wordml" xmlns:w15="http://schemas.microsoft.com/office/word/2012/wordml" mc:Ignorable="w14 wp14 w15">
   <w:p>
     <w:pPr>
       <w:pStyle w:val="HeaderFooter"/>
@@ -2446,7 +2821,7 @@
     </w:rPr>
   </w:style>
   <w:style w:type="paragraph" w:styleId="Heading2">
-    <w:name w:val="heading 2"/>
+    <w:name w:val="Heading 2"/>
     <w:next w:val="BodyA"/>
     <w:uiPriority w:val="9"/>
     <w:unhideWhenUsed/>
@@ -2543,7 +2918,7 @@
     <w:rPr/>
   </w:style>
   <w:style w:type="paragraph" w:styleId="Caption">
-    <w:name w:val="caption"/>
+    <w:name w:val="Caption"/>
     <w:basedOn w:val="Normal"/>
     <w:qFormat/>
     <w:pPr>
@@ -2678,13 +3053,13 @@
     <w:rPr/>
   </w:style>
   <w:style w:type="paragraph" w:styleId="Header">
-    <w:name w:val="header"/>
+    <w:name w:val="Header"/>
     <w:basedOn w:val="HeaderandFooter"/>
     <w:pPr/>
     <w:rPr/>
   </w:style>
   <w:style w:type="paragraph" w:styleId="Footer">
-    <w:name w:val="footer"/>
+    <w:name w:val="Footer"/>
     <w:basedOn w:val="HeaderandFooter"/>
     <w:pPr/>
     <w:rPr/>

</xml_diff>